<commit_message>
add something for shell
</commit_message>
<xml_diff>
--- a/programing/archive/shell.docx
+++ b/programing/archive/shell.docx
@@ -117,6 +117,31 @@
           <w:szCs w:val="24"/>
         </w:rPr>
       </w:pPr>
+      <w:proofErr w:type="spellStart"/>
+      <w:r>
+        <w:rPr>
+          <w:sz w:val="24"/>
+          <w:szCs w:val="24"/>
+        </w:rPr>
+        <w:t>array_var</w:t>
+      </w:r>
+      <w:proofErr w:type="spellEnd"/>
+      <w:proofErr w:type="gramStart"/>
+      <w:r>
+        <w:rPr>
+          <w:sz w:val="24"/>
+          <w:szCs w:val="24"/>
+        </w:rPr>
+        <w:t>=(</w:t>
+      </w:r>
+      <w:proofErr w:type="gramEnd"/>
+      <w:r>
+        <w:rPr>
+          <w:sz w:val="24"/>
+          <w:szCs w:val="24"/>
+        </w:rPr>
+        <w:t xml:space="preserve">x y z); </w:t>
+      </w:r>
       <w:r>
         <w:rPr>
           <w:sz w:val="24"/>
@@ -168,7 +193,21 @@
           <w:sz w:val="24"/>
           <w:szCs w:val="24"/>
         </w:rPr>
-        <w:t>[*]}; echo ${</w:t>
+        <w:t>[*</w:t>
+      </w:r>
+      <w:r>
+        <w:rPr>
+          <w:sz w:val="24"/>
+          <w:szCs w:val="24"/>
+        </w:rPr>
+        <w:t>/@</w:t>
+      </w:r>
+      <w:r>
+        <w:rPr>
+          <w:sz w:val="24"/>
+          <w:szCs w:val="24"/>
+        </w:rPr>
+        <w:t>]}; echo ${</w:t>
       </w:r>
       <w:proofErr w:type="spellStart"/>
       <w:r>
@@ -526,12 +565,21 @@
           <w:szCs w:val="24"/>
         </w:rPr>
       </w:pPr>
-      <w:r>
-        <w:rPr>
-          <w:sz w:val="24"/>
-          <w:szCs w:val="24"/>
-        </w:rPr>
-        <w:t>command  1&gt;/&gt;&gt; stdout.txt 2&gt;/&gt;&gt; stderr.txt</w:t>
+      <w:proofErr w:type="gramStart"/>
+      <w:r>
+        <w:rPr>
+          <w:sz w:val="24"/>
+          <w:szCs w:val="24"/>
+        </w:rPr>
+        <w:t>command  1</w:t>
+      </w:r>
+      <w:proofErr w:type="gramEnd"/>
+      <w:r>
+        <w:rPr>
+          <w:sz w:val="24"/>
+          <w:szCs w:val="24"/>
+        </w:rPr>
+        <w:t>&gt;/&gt;&gt; stdout.txt 2&gt;/&gt;&gt; stderr.txt</w:t>
       </w:r>
       <w:r>
         <w:rPr>
@@ -575,7 +623,22 @@
           <w:sz w:val="24"/>
           <w:szCs w:val="24"/>
         </w:rPr>
-        <w:t xml:space="preserve">; ‘-’ used as </w:t>
+        <w:t xml:space="preserve">; </w:t>
+      </w:r>
+    </w:p>
+    <w:p>
+      <w:pPr>
+        <w:rPr>
+          <w:sz w:val="24"/>
+          <w:szCs w:val="24"/>
+        </w:rPr>
+      </w:pPr>
+      <w:r>
+        <w:rPr>
+          <w:sz w:val="24"/>
+          <w:szCs w:val="24"/>
+        </w:rPr>
+        <w:t xml:space="preserve">‘-’ used as </w:t>
       </w:r>
       <w:proofErr w:type="spellStart"/>
       <w:r>
@@ -591,10 +654,31 @@
           <w:sz w:val="24"/>
           <w:szCs w:val="24"/>
         </w:rPr>
-        <w:t>, usually in script or function</w:t>
+        <w:t xml:space="preserve"> parameter</w:t>
+      </w:r>
+      <w:r>
+        <w:rPr>
+          <w:sz w:val="24"/>
+          <w:szCs w:val="24"/>
+        </w:rPr>
+        <w:t xml:space="preserve">, usually in script or </w:t>
+      </w:r>
+      <w:r>
+        <w:rPr>
+          <w:sz w:val="24"/>
+          <w:szCs w:val="24"/>
+        </w:rPr>
+        <w:t xml:space="preserve">function, e.g. cat </w:t>
       </w:r>
       <w:bookmarkStart w:id="0" w:name="_GoBack"/>
       <w:bookmarkEnd w:id="0"/>
+      <w:r>
+        <w:rPr>
+          <w:sz w:val="24"/>
+          <w:szCs w:val="24"/>
+        </w:rPr>
+        <w:t>-</w:t>
+      </w:r>
     </w:p>
     <w:sectPr>
       <w:pgSz w:w="12240" w:h="15840"/>

</xml_diff>